<commit_message>
FEAT: question and answer refine, curate and generate, also i've create sgav backend structure
</commit_message>
<xml_diff>
--- a/DOC/Informe de Práctica Laboral 3er año.docx
+++ b/DOC/Informe de Práctica Laboral 3er año.docx
@@ -1432,7 +1432,7 @@
         <w:pStyle w:val="662"/>
       </w:pPr>
       <w:r>
-        <w:t xml:space="preserve">Historias de Usuario de el Sistema de Generación de Asistentes Virtuales</w:t>
+        <w:t xml:space="preserve">Requisitos Funcionales</w:t>
       </w:r>
       <w:r/>
     </w:p>
@@ -1446,7 +1446,7 @@
         <w:jc w:val="both"/>
       </w:pPr>
       <w:r>
-        <w:t xml:space="preserve">Registrarse en el sistema usando su correo electrónico</w:t>
+        <w:t xml:space="preserve">RF 1: Registro del usuario usando su correo electrónico.</w:t>
       </w:r>
       <w:r/>
     </w:p>
@@ -1460,7 +1460,7 @@
         <w:jc w:val="both"/>
       </w:pPr>
       <w:r>
-        <w:t xml:space="preserve">Iniciar sesión en el sistema tanto con email, como con su cuenta de google o facebook.</w:t>
+        <w:t xml:space="preserve">RF 2: Inicio de sesión en el sistema, tanto con el correo electrónico como con la cuenta de Google o Facebook del usuario.</w:t>
       </w:r>
       <w:r/>
     </w:p>
@@ -1474,10 +1474,7 @@
         <w:jc w:val="both"/>
       </w:pPr>
       <w:r>
-        <w:t xml:space="preserve">Crear asistentes virtuales rellenando los campos de nombre, descripción, ar</w:t>
-      </w:r>
-      <w:r>
-        <w:t xml:space="preserve">chivos de conocimiento e imágenes del asistente.</w:t>
+        <w:t xml:space="preserve">RF 3: Generación de preguntas y respuestas a partir de un contexto dado.</w:t>
       </w:r>
       <w:r/>
     </w:p>
@@ -1491,7 +1488,7 @@
         <w:jc w:val="both"/>
       </w:pPr>
       <w:r>
-        <w:t xml:space="preserve">Editar los asistentes creados.</w:t>
+        <w:t xml:space="preserve">RF 4: Generar los archivos de conocimiento para el asistente virtual.</w:t>
       </w:r>
       <w:r/>
     </w:p>
@@ -1505,7 +1502,7 @@
         <w:jc w:val="both"/>
       </w:pPr>
       <w:r>
-        <w:t xml:space="preserve">Visualizar los asistentes creados.</w:t>
+        <w:t xml:space="preserve">RF 5: Entrenar al asistente.</w:t>
       </w:r>
       <w:r/>
     </w:p>
@@ -1519,92 +1516,43 @@
         <w:jc w:val="both"/>
       </w:pPr>
       <w:r>
-        <w:t xml:space="preserve">Eliminar los asistentes creados</w:t>
-      </w:r>
-      <w:r>
-        <w:t xml:space="preserve">.</w:t>
-      </w:r>
+        <w:t xml:space="preserve">RF 6: Crear, editar, visualizar, eliminar y probar asistentes virtuales.</w:t>
+      </w:r>
+      <w:r/>
       <w:r/>
     </w:p>
     <w:p>
       <w:pPr>
         <w:pStyle w:val="662"/>
+        <w:rPr>
+          <w14:ligatures w14:val="none"/>
+        </w:rPr>
       </w:pPr>
       <w:r>
-        <w:t xml:space="preserve">Propuesta de </w:t>
-      </w:r>
-      <w:r>
-        <w:t xml:space="preserve">Interfaces</w:t>
-      </w:r>
-      <w:r>
-        <w:t xml:space="preserve">.</w:t>
-      </w:r>
-      <w:r/>
+        <w:rPr>
+          <w:highlight w:val="none"/>
+        </w:rPr>
+        <w:t xml:space="preserve">Modelo Entidad Relación (MER)</w:t>
+      </w:r>
+      <w:r>
+        <w:rPr>
+          <w14:ligatures w14:val="none"/>
+        </w:rPr>
+      </w:r>
     </w:p>
     <w:p>
       <w:pPr>
-        <w:jc w:val="both"/>
+        <w:rPr>
+          <w:highlight w:val="none"/>
+        </w:rPr>
       </w:pPr>
-      <w:r>
-        <w:t xml:space="preserve">En este diseño más que en componentes visuales, se basa en la </w:t>
-      </w:r>
-      <w:r>
-        <w:t xml:space="preserve">UX (User Experience), por lo tanto se hace un maquetado (layout) de todas las posibles interfaces que pueda tener el asistente usando la herramienta Excalidraw. En el apartado UI se propone el uso de la biblioteca de componentes visuales de NextUI </w:t>
-      </w:r>
-      <w:r>
-        <w:fldChar w:fldCharType="begin"/>
-        <w:instrText xml:space="preserve"> ADDIN ZOTERO_CITATION {"citationItems":[{"id":"Q3NM8XJU","type":"webpage","title":"Introduction","abstrac</w:instrText>
-      </w:r>
-      <w:r>
-        <w:instrText xml:space="preserve">t":"Re-usable components built using Radix UI and Tailwind CSS.","URL":"https://ui.shadcn.com/docs","language":"en","author":[{"family":"shadcn","given":""}],"accessed":{"date-parts":[[2023,10,23]]},"userID":"12642822","index":1,"suppress-author":false}]} </w:instrText>
-      </w:r>
-      <w:r>
-        <w:fldChar w:fldCharType="separate"/>
-      </w:r>
-      <w:r>
-        <w:t xml:space="preserve">[1]</w:t>
-      </w:r>
-      <w:r>
-        <w:fldChar w:fldCharType="end"/>
-      </w:r>
-      <w:r>
-        <w:t xml:space="preserve"> la cual cuenta con una rica variedad de componentes visuales los cuales permitirán acelerar el proceso de desarrollo de la interfaz para así centrar</w:t>
-      </w:r>
-      <w:r>
-        <w:t xml:space="preserve">me en el proceso de desarrollo de las funcionalidades.</w:t>
-      </w:r>
       <w:r/>
-    </w:p>
-    <w:p>
-      <w:pPr>
-        <w:pStyle w:val="662"/>
-      </w:pPr>
-      <w:r>
-        <w:t xml:space="preserve">Interfaces de inicio de </w:t>
-      </w:r>
-      <w:r>
-        <w:t xml:space="preserve">Sesión </w:t>
-      </w:r>
-      <w:r>
-        <w:t xml:space="preserve">y Registro de Usuario</w:t>
-      </w:r>
-      <w:r/>
-    </w:p>
-    <w:p>
-      <w:pPr>
-        <w:jc w:val="both"/>
-      </w:pPr>
-      <w:r>
-        <w:rPr>
-          <w:lang w:val="es-MX" w:eastAsia="es-MX"/>
-        </w:rPr>
-      </w:r>
       <w:r>
         <mc:AlternateContent>
           <mc:Choice Requires="wpg">
             <w:drawing>
               <wp:inline xmlns:wp="http://schemas.openxmlformats.org/drawingml/2006/wordprocessingDrawing" distT="0" distB="0" distL="0" distR="0">
-                <wp:extent cx="2708585" cy="3047157"/>
+                <wp:extent cx="5502615" cy="3497502"/>
                 <wp:effectExtent l="0" t="0" r="0" b="0"/>
                 <wp:docPr id="2" name=""/>
                 <wp:cNvGraphicFramePr>
@@ -1614,7 +1562,7 @@
                   <a:graphicData uri="http://schemas.openxmlformats.org/drawingml/2006/picture">
                     <pic:pic xmlns:pic="http://schemas.openxmlformats.org/drawingml/2006/picture">
                       <pic:nvPicPr>
-                        <pic:cNvPr id="656471014" name=""/>
+                        <pic:cNvPr id="877648508" name=""/>
                         <pic:cNvPicPr>
                           <a:picLocks noChangeAspect="1"/>
                         </pic:cNvPicPr>
@@ -1627,7 +1575,7 @@
                       <pic:spPr bwMode="auto">
                         <a:xfrm flipH="0" flipV="0">
                           <a:off x="0" y="0"/>
-                          <a:ext cx="2708583" cy="3047157"/>
+                          <a:ext cx="5502614" cy="3497501"/>
                         </a:xfrm>
                         <a:prstGeom prst="rect">
                           <a:avLst/>
@@ -1657,7 +1605,7 @@
                   <v:f eqn="sum @10 21600 0"/>
                 </v:formulas>
               </v:shapetype>
-              <v:shape id="_x0000_i1" o:spid="_x0000_s1" type="#_x0000_t75" style="width:213.27pt;height:239.93pt;mso-wrap-distance-left:0.00pt;mso-wrap-distance-top:0.00pt;mso-wrap-distance-right:0.00pt;mso-wrap-distance-bottom:0.00pt;" stroked="false">
+              <v:shape id="_x0000_i1" o:spid="_x0000_s1" type="#_x0000_t75" style="width:433.28pt;height:275.39pt;mso-wrap-distance-left:0.00pt;mso-wrap-distance-top:0.00pt;mso-wrap-distance-right:0.00pt;mso-wrap-distance-bottom:0.00pt;" stroked="false">
                 <v:path textboxrect="0,0,0,0"/>
                 <v:imagedata r:id="rId9" o:title=""/>
               </v:shape>
@@ -1665,10 +1613,400 @@
           </mc:Fallback>
         </mc:AlternateContent>
       </w:r>
-      <w:r>
-        <w:t xml:space="preserve">     </w:t>
-      </w:r>
       <w:r/>
+      <w:r/>
+      <w:r/>
+      <w:r/>
+      <w:r>
+        <w:rPr>
+          <w:highlight w:val="none"/>
+        </w:rPr>
+      </w:r>
+    </w:p>
+    <w:p>
+      <w:pPr>
+        <w:pStyle w:val="662"/>
+        <w:rPr>
+          <w14:ligatures w14:val="none"/>
+        </w:rPr>
+      </w:pPr>
+      <w:r>
+        <w:rPr>
+          <w:highlight w:val="none"/>
+        </w:rPr>
+        <w:t xml:space="preserve">Actores del sistema</w:t>
+      </w:r>
+      <w:r>
+        <w:rPr>
+          <w14:ligatures w14:val="none"/>
+        </w:rPr>
+      </w:r>
+    </w:p>
+    <w:tbl>
+      <w:tblPr>
+        <w:tblStyle w:val="undefined"/>
+        <w:tblW w:w="0" w:type="auto"/>
+        <w:tblLayout w:type="fixed"/>
+        <w:tblLook w:val="0420" w:firstRow="1" w:lastRow="0" w:firstColumn="0" w:lastColumn="0" w:noHBand="0" w:noVBand="1"/>
+      </w:tblPr>
+      <w:tblGrid>
+        <w:gridCol w:w="4173"/>
+        <w:gridCol w:w="4892"/>
+      </w:tblGrid>
+      <w:tr>
+        <w:trPr>
+          <w:trHeight w:val="501"/>
+        </w:trPr>
+        <w:tc>
+          <w:tcPr>
+            <w:shd w:val="clear" w:color="595959" w:fill="595959"/>
+            <w:tcBorders>
+              <w:bottom w:val="single" w:color="FFFFFF" w:sz="24" w:space="0"/>
+            </w:tcBorders>
+            <w:tcW w:w="4173" w:type="dxa"/>
+            <w:vAlign w:val="top"/>
+            <w:textDirection w:val="lrTb"/>
+            <w:noWrap w:val="false"/>
+          </w:tcPr>
+          <w:p>
+            <w:pPr>
+              <w:rPr>
+                <w:color w:val="ffffff" w:themeColor="background1"/>
+                <w:sz w:val="32"/>
+                <w:szCs w:val="32"/>
+              </w:rPr>
+            </w:pPr>
+            <w:r>
+              <w:rPr>
+                <w:color w:val="ffffff" w:themeColor="background1"/>
+                <w:sz w:val="32"/>
+                <w:szCs w:val="32"/>
+              </w:rPr>
+              <w:t xml:space="preserve">Actor</w:t>
+            </w:r>
+            <w:r>
+              <w:rPr>
+                <w:color w:val="ffffff" w:themeColor="background1"/>
+                <w:sz w:val="32"/>
+                <w:szCs w:val="32"/>
+              </w:rPr>
+            </w:r>
+            <w:r>
+              <w:rPr>
+                <w:color w:val="ffffff" w:themeColor="background1"/>
+                <w:sz w:val="32"/>
+                <w:szCs w:val="32"/>
+              </w:rPr>
+            </w:r>
+          </w:p>
+        </w:tc>
+        <w:tc>
+          <w:tcPr>
+            <w:shd w:val="clear" w:color="595959" w:fill="595959"/>
+            <w:tcBorders>
+              <w:bottom w:val="single" w:color="FFFFFF" w:sz="24" w:space="0"/>
+            </w:tcBorders>
+            <w:tcW w:w="4892" w:type="dxa"/>
+            <w:vAlign w:val="top"/>
+            <w:textDirection w:val="lrTb"/>
+            <w:noWrap w:val="false"/>
+          </w:tcPr>
+          <w:p>
+            <w:pPr>
+              <w:rPr>
+                <w:color w:val="ffffff" w:themeColor="background1"/>
+                <w:sz w:val="32"/>
+                <w:szCs w:val="32"/>
+              </w:rPr>
+            </w:pPr>
+            <w:r>
+              <w:rPr>
+                <w:color w:val="ffffff" w:themeColor="background1"/>
+                <w:sz w:val="32"/>
+                <w:szCs w:val="32"/>
+              </w:rPr>
+              <w:t xml:space="preserve">Tareas que realiza</w:t>
+            </w:r>
+            <w:r>
+              <w:rPr>
+                <w:color w:val="ffffff" w:themeColor="background1"/>
+                <w:sz w:val="32"/>
+                <w:szCs w:val="32"/>
+              </w:rPr>
+            </w:r>
+            <w:r>
+              <w:rPr>
+                <w:color w:val="ffffff" w:themeColor="background1"/>
+                <w:sz w:val="32"/>
+                <w:szCs w:val="32"/>
+              </w:rPr>
+            </w:r>
+          </w:p>
+        </w:tc>
+      </w:tr>
+      <w:tr>
+        <w:trPr>
+          <w:trHeight w:val="616"/>
+        </w:trPr>
+        <w:tc>
+          <w:tcPr>
+            <w:shd w:val="clear" w:color="d1d1d1" w:fill="d1d1d1"/>
+            <w:tcW w:w="4173" w:type="dxa"/>
+            <w:vAlign w:val="top"/>
+            <w:textDirection w:val="lrTb"/>
+            <w:noWrap w:val="false"/>
+          </w:tcPr>
+          <w:p>
+            <w:pPr>
+              <w:rPr>
+                <w:color w:val="000000" w:themeColor="text1"/>
+                <w:sz w:val="22"/>
+                <w:szCs w:val="22"/>
+              </w:rPr>
+            </w:pPr>
+            <w:r>
+              <w:rPr>
+                <w:color w:val="000000" w:themeColor="text1"/>
+                <w:sz w:val="22"/>
+                <w:szCs w:val="22"/>
+              </w:rPr>
+              <w:t xml:space="preserve">Cliente</w:t>
+            </w:r>
+            <w:r>
+              <w:rPr>
+                <w:color w:val="000000" w:themeColor="text1"/>
+                <w:sz w:val="22"/>
+                <w:szCs w:val="22"/>
+              </w:rPr>
+            </w:r>
+            <w:r>
+              <w:rPr>
+                <w:color w:val="000000" w:themeColor="text1"/>
+                <w:sz w:val="22"/>
+                <w:szCs w:val="22"/>
+              </w:rPr>
+            </w:r>
+          </w:p>
+        </w:tc>
+        <w:tc>
+          <w:tcPr>
+            <w:shd w:val="clear" w:color="d1d1d1" w:fill="d1d1d1"/>
+            <w:tcW w:w="4892" w:type="dxa"/>
+            <w:vAlign w:val="top"/>
+            <w:textDirection w:val="lrTb"/>
+            <w:noWrap w:val="false"/>
+          </w:tcPr>
+          <w:p>
+            <w:pPr>
+              <w:rPr>
+                <w:color w:val="000000" w:themeColor="text1"/>
+                <w:sz w:val="22"/>
+                <w:szCs w:val="22"/>
+              </w:rPr>
+            </w:pPr>
+            <w:r>
+              <w:rPr>
+                <w:color w:val="000000" w:themeColor="text1"/>
+                <w:sz w:val="22"/>
+                <w:szCs w:val="22"/>
+              </w:rPr>
+              <w:t xml:space="preserve">Crea, edita, visualiza, elimina, prueba y entrena sus asistentes.</w:t>
+            </w:r>
+            <w:r>
+              <w:rPr>
+                <w:color w:val="000000" w:themeColor="text1"/>
+                <w:sz w:val="22"/>
+                <w:szCs w:val="22"/>
+              </w:rPr>
+            </w:r>
+            <w:r>
+              <w:rPr>
+                <w:color w:val="000000" w:themeColor="text1"/>
+                <w:sz w:val="22"/>
+                <w:szCs w:val="22"/>
+              </w:rPr>
+            </w:r>
+          </w:p>
+        </w:tc>
+      </w:tr>
+      <w:tr>
+        <w:trPr>
+          <w:trHeight w:val="1110"/>
+        </w:trPr>
+        <w:tc>
+          <w:tcPr>
+            <w:shd w:val="clear" w:color="eaeaea" w:fill="eaeaea"/>
+            <w:tcW w:w="4173" w:type="dxa"/>
+            <w:vAlign w:val="top"/>
+            <w:textDirection w:val="lrTb"/>
+            <w:noWrap w:val="false"/>
+          </w:tcPr>
+          <w:p>
+            <w:pPr>
+              <w:rPr>
+                <w:color w:val="000000" w:themeColor="text1"/>
+                <w:sz w:val="22"/>
+                <w:szCs w:val="22"/>
+              </w:rPr>
+            </w:pPr>
+            <w:r>
+              <w:rPr>
+                <w:color w:val="000000" w:themeColor="text1"/>
+                <w:sz w:val="22"/>
+                <w:szCs w:val="22"/>
+              </w:rPr>
+              <w:t xml:space="preserve">Administrador</w:t>
+            </w:r>
+            <w:r>
+              <w:rPr>
+                <w:color w:val="000000" w:themeColor="text1"/>
+                <w:sz w:val="22"/>
+                <w:szCs w:val="22"/>
+              </w:rPr>
+            </w:r>
+            <w:r>
+              <w:rPr>
+                <w:color w:val="000000" w:themeColor="text1"/>
+                <w:sz w:val="22"/>
+                <w:szCs w:val="22"/>
+              </w:rPr>
+            </w:r>
+          </w:p>
+          <w:p>
+            <w:pPr>
+              <w:rPr>
+                <w:color w:val="000000" w:themeColor="text1"/>
+                <w:sz w:val="22"/>
+                <w:szCs w:val="22"/>
+              </w:rPr>
+            </w:pPr>
+            <w:r>
+              <w:rPr>
+                <w:color w:val="000000" w:themeColor="text1"/>
+                <w:sz w:val="22"/>
+                <w:szCs w:val="22"/>
+              </w:rPr>
+            </w:r>
+            <w:r>
+              <w:rPr>
+                <w:color w:val="000000" w:themeColor="text1"/>
+                <w:sz w:val="22"/>
+                <w:szCs w:val="22"/>
+              </w:rPr>
+            </w:r>
+          </w:p>
+        </w:tc>
+        <w:tc>
+          <w:tcPr>
+            <w:shd w:val="clear" w:color="eaeaea" w:fill="eaeaea"/>
+            <w:tcW w:w="4892" w:type="dxa"/>
+            <w:vAlign w:val="top"/>
+            <w:textDirection w:val="lrTb"/>
+            <w:noWrap w:val="false"/>
+          </w:tcPr>
+          <w:p>
+            <w:pPr>
+              <w:rPr>
+                <w:color w:val="000000" w:themeColor="text1"/>
+                <w:sz w:val="22"/>
+                <w:szCs w:val="22"/>
+              </w:rPr>
+            </w:pPr>
+            <w:r>
+              <w:rPr>
+                <w:color w:val="000000" w:themeColor="text1"/>
+                <w:sz w:val="22"/>
+                <w:szCs w:val="22"/>
+              </w:rPr>
+              <w:t xml:space="preserve">Administra la base de datos del sistema, arregla fallos e implementa nuevas funcionalidades.</w:t>
+            </w:r>
+            <w:r>
+              <w:rPr>
+                <w:color w:val="000000" w:themeColor="text1"/>
+                <w:sz w:val="22"/>
+                <w:szCs w:val="22"/>
+              </w:rPr>
+            </w:r>
+            <w:r>
+              <w:rPr>
+                <w:color w:val="000000" w:themeColor="text1"/>
+                <w:sz w:val="22"/>
+                <w:szCs w:val="22"/>
+              </w:rPr>
+            </w:r>
+          </w:p>
+        </w:tc>
+      </w:tr>
+    </w:tbl>
+    <w:p>
+      <w:r/>
+      <w:r/>
+    </w:p>
+    <w:p>
+      <w:pPr>
+        <w:pStyle w:val="662"/>
+      </w:pPr>
+      <w:r>
+        <w:t xml:space="preserve">Propuesta de </w:t>
+      </w:r>
+      <w:r>
+        <w:t xml:space="preserve">Interfaces</w:t>
+      </w:r>
+      <w:r>
+        <w:t xml:space="preserve">.</w:t>
+      </w:r>
+      <w:r/>
+    </w:p>
+    <w:p>
+      <w:pPr>
+        <w:jc w:val="both"/>
+      </w:pPr>
+      <w:r/>
+      <w:r>
+        <w:t xml:space="preserve">En este diseño, más que en componentes visuales, se enfoca en la experiencia del usuario (UX, por sus siglas en inglés: User Experience). Por lo tanto, se realiza un maquetado (layout) de todas las posibles interfaces que pueda tener el asistente utilizando l</w:t>
+      </w:r>
+      <w:r>
+        <w:t xml:space="preserve">a herramienta Excalidraw. En el apartado de UI se propone el uso de la biblioteca de componentes visuales NextUI [1], la cual cuenta con una rica variedad de componentes visuales que permitirán acelerar el proceso de desarrollo de la interfaz, para así cent</w:t>
+      </w:r>
+      <w:r>
+        <w:t xml:space="preserve">rarme en el proceso de desarrollo de las funcionalidades.</w:t>
+      </w:r>
+      <w:r/>
+      <w:r/>
+    </w:p>
+    <w:p>
+      <w:pPr>
+        <w:pStyle w:val="662"/>
+      </w:pPr>
+      <w:r>
+        <w:t xml:space="preserve">Interfaces de inicio de </w:t>
+      </w:r>
+      <w:r>
+        <w:t xml:space="preserve">Sesión </w:t>
+      </w:r>
+      <w:r>
+        <w:t xml:space="preserve">y Registro de Usuario</w:t>
+      </w:r>
+      <w:r/>
+    </w:p>
+    <w:p>
+      <w:pPr>
+        <w:jc w:val="both"/>
+      </w:pPr>
+      <w:r>
+        <w:t xml:space="preserve">Esta interfaz está basada en dos pestañas (tabs) de las cuales una pertenece al apartado de inicio de sesión y la otra al apartado de registro de usuario, este estilo optimiza el uso de nuevas rutas en la página a la vez que es una forma más intuitiva para el usuario.</w:t>
+      </w:r>
+      <w:r/>
+    </w:p>
+    <w:p>
+      <w:pPr>
+        <w:jc w:val="both"/>
+      </w:pPr>
+      <w:r>
+        <w:rPr>
+          <w:lang w:val="es-MX" w:eastAsia="es-MX"/>
+        </w:rPr>
+      </w:r>
       <w:r>
         <mc:AlternateContent>
           <mc:Choice Requires="wpg">
@@ -1684,7 +2022,7 @@
                   <a:graphicData uri="http://schemas.openxmlformats.org/drawingml/2006/picture">
                     <pic:pic xmlns:pic="http://schemas.openxmlformats.org/drawingml/2006/picture">
                       <pic:nvPicPr>
-                        <pic:cNvPr id="85531418" name=""/>
+                        <pic:cNvPr id="656471014" name=""/>
                         <pic:cNvPicPr>
                           <a:picLocks noChangeAspect="1"/>
                         </pic:cNvPicPr>
@@ -1697,7 +2035,7 @@
                       <pic:spPr bwMode="auto">
                         <a:xfrm flipH="0" flipV="0">
                           <a:off x="0" y="0"/>
-                          <a:ext cx="2708582" cy="3047157"/>
+                          <a:ext cx="2708583" cy="3047157"/>
                         </a:xfrm>
                         <a:prstGeom prst="rect">
                           <a:avLst/>
@@ -1735,17 +2073,79 @@
           </mc:Fallback>
         </mc:AlternateContent>
       </w:r>
+      <w:r>
+        <w:t xml:space="preserve">     </w:t>
+      </w:r>
+      <w:r>
+        <mc:AlternateContent>
+          <mc:Choice Requires="wpg">
+            <w:drawing>
+              <wp:inline xmlns:wp="http://schemas.openxmlformats.org/drawingml/2006/wordprocessingDrawing" distT="0" distB="0" distL="0" distR="0">
+                <wp:extent cx="2708585" cy="3047157"/>
+                <wp:effectExtent l="0" t="0" r="0" b="0"/>
+                <wp:docPr id="4" name=""/>
+                <wp:cNvGraphicFramePr>
+                  <a:graphicFrameLocks xmlns:a="http://schemas.openxmlformats.org/drawingml/2006/main" noChangeAspect="1"/>
+                </wp:cNvGraphicFramePr>
+                <a:graphic xmlns:a="http://schemas.openxmlformats.org/drawingml/2006/main">
+                  <a:graphicData uri="http://schemas.openxmlformats.org/drawingml/2006/picture">
+                    <pic:pic xmlns:pic="http://schemas.openxmlformats.org/drawingml/2006/picture">
+                      <pic:nvPicPr>
+                        <pic:cNvPr id="85531418" name=""/>
+                        <pic:cNvPicPr>
+                          <a:picLocks noChangeAspect="1"/>
+                        </pic:cNvPicPr>
+                        <pic:nvPr/>
+                      </pic:nvPicPr>
+                      <pic:blipFill>
+                        <a:blip r:embed="rId11"/>
+                        <a:stretch/>
+                      </pic:blipFill>
+                      <pic:spPr bwMode="auto">
+                        <a:xfrm flipH="0" flipV="0">
+                          <a:off x="0" y="0"/>
+                          <a:ext cx="2708582" cy="3047157"/>
+                        </a:xfrm>
+                        <a:prstGeom prst="rect">
+                          <a:avLst/>
+                        </a:prstGeom>
+                      </pic:spPr>
+                    </pic:pic>
+                  </a:graphicData>
+                </a:graphic>
+              </wp:inline>
+            </w:drawing>
+          </mc:Choice>
+          <mc:Fallback>
+            <w:pict>
+              <v:shapetype type="#_x0000_t75" o:spt="75" coordsize="21600,21600" o:preferrelative="t" path="m@4@5l@4@11@9@11@9@5xe">
+                <v:formulas>
+                  <v:f eqn="if lineDrawn pixelLineWidth 0"/>
+                  <v:f eqn="sum @0 1 0"/>
+                  <v:f eqn="sum 0 0 @1"/>
+                  <v:f eqn="prod @2 1 2"/>
+                  <v:f eqn="prod @3 21600 pixelWidth"/>
+                  <v:f eqn="prod @3 21600 pixelHeight"/>
+                  <v:f eqn="sum @0 0 1"/>
+                  <v:f eqn="prod @6 1 2"/>
+                  <v:f eqn="prod @7 21600 pixelWidth"/>
+                  <v:f eqn="sum @8 21600 0"/>
+                  <v:f eqn="prod @7 21600 pixelHeight"/>
+                  <v:f eqn="sum @10 21600 0"/>
+                </v:formulas>
+              </v:shapetype>
+              <v:shape id="_x0000_i3" o:spid="_x0000_s3" type="#_x0000_t75" style="width:213.27pt;height:239.93pt;mso-wrap-distance-left:0.00pt;mso-wrap-distance-top:0.00pt;mso-wrap-distance-right:0.00pt;mso-wrap-distance-bottom:0.00pt;" stroked="false">
+                <v:path textboxrect="0,0,0,0"/>
+                <v:imagedata r:id="rId11" o:title=""/>
+              </v:shape>
+            </w:pict>
+          </mc:Fallback>
+        </mc:AlternateContent>
+      </w:r>
+      <w:r>
+        <w:t xml:space="preserve">    </w:t>
+      </w:r>
       <w:r/>
-      <w:r>
-        <w:t xml:space="preserve">    </w:t>
-      </w:r>
-      <w:r/>
-    </w:p>
-    <w:p>
-      <w:pPr>
-        <w:ind w:left="0" w:firstLine="0"/>
-        <w:jc w:val="both"/>
-      </w:pPr>
       <w:r>
         <w:rPr>
           <w:highlight w:val="none"/>
@@ -1757,30 +2157,6 @@
         </w:rPr>
       </w:r>
       <w:r/>
-    </w:p>
-    <w:p>
-      <w:pPr>
-        <w:shd w:val="nil" w:color="auto"/>
-        <w:rPr>
-          <w:highlight w:val="none"/>
-        </w:rPr>
-      </w:pPr>
-      <w:r>
-        <w:rPr>
-          <w:highlight w:val="none"/>
-        </w:rPr>
-        <w:br w:type="page" w:clear="all"/>
-      </w:r>
-      <w:r>
-        <w:rPr>
-          <w:highlight w:val="none"/>
-        </w:rPr>
-      </w:r>
-      <w:r>
-        <w:rPr>
-          <w:highlight w:val="none"/>
-        </w:rPr>
-      </w:r>
     </w:p>
     <w:p>
       <w:pPr>
@@ -1818,7 +2194,7 @@
               <wp:inline xmlns:wp="http://schemas.openxmlformats.org/drawingml/2006/wordprocessingDrawing" distT="0" distB="0" distL="0" distR="0">
                 <wp:extent cx="5940425" cy="2413031"/>
                 <wp:effectExtent l="0" t="0" r="0" b="0"/>
-                <wp:docPr id="4" name=""/>
+                <wp:docPr id="5" name=""/>
                 <wp:cNvGraphicFramePr>
                   <a:graphicFrameLocks xmlns:a="http://schemas.openxmlformats.org/drawingml/2006/main" noChangeAspect="1"/>
                 </wp:cNvGraphicFramePr>
@@ -1833,7 +2209,7 @@
                         <pic:nvPr/>
                       </pic:nvPicPr>
                       <pic:blipFill>
-                        <a:blip r:embed="rId11"/>
+                        <a:blip r:embed="rId12"/>
                         <a:srcRect l="0" t="8680" r="0" b="19105"/>
                         <a:stretch/>
                       </pic:blipFill>
@@ -1870,9 +2246,9 @@
                   <v:f eqn="sum @10 21600 0"/>
                 </v:formulas>
               </v:shapetype>
-              <v:shape id="_x0000_i3" o:spid="_x0000_s3" type="#_x0000_t75" style="width:467.75pt;height:190.00pt;mso-wrap-distance-left:0.00pt;mso-wrap-distance-top:0.00pt;mso-wrap-distance-right:0.00pt;mso-wrap-distance-bottom:0.00pt;" stroked="false">
+              <v:shape id="_x0000_i4" o:spid="_x0000_s4" type="#_x0000_t75" style="width:467.75pt;height:190.00pt;mso-wrap-distance-left:0.00pt;mso-wrap-distance-top:0.00pt;mso-wrap-distance-right:0.00pt;mso-wrap-distance-bottom:0.00pt;" stroked="false">
                 <v:path textboxrect="0,0,0,0"/>
-                <v:imagedata r:id="rId11" o:title=""/>
+                <v:imagedata r:id="rId12" o:title=""/>
               </v:shape>
             </w:pict>
           </mc:Fallback>
@@ -1905,20 +2281,28 @@
         <w:jc w:val="both"/>
       </w:pPr>
       <w:r>
-        <w:t xml:space="preserve">Esta interfaz contará con un botón para la creación del asistente, el cual al ser presionado abrirá un men</w:t>
-      </w:r>
-      <w:r>
-        <w:t xml:space="preserve">ú para la creación de un nuevo asistente como bien se muestra </w:t>
-      </w:r>
-      <w:r>
-        <w:t xml:space="preserve">en imágenes posteriores, también contará con un campo de búsqueda para poder filtrar los asistentes, ya sea por su nombre, fecha de creación, descripción, conocimiento o estado. Cada asistente que sea creado mostrará en la tabla los campos que se observan </w:t>
-      </w:r>
-      <w:r>
-        <w:t xml:space="preserve">y en el área de acción contará con un botón para realizar pruebas al asistente, a la derecha de el mismo un botón para editar el asistente creado el cual al presionarlo mostrará un menú de edición tal como se muestra en imágenes posteriores, por último en </w:t>
-      </w:r>
-      <w:r>
-        <w:t xml:space="preserve">el extremo derecho se encuentra el botón de eliminar el cual elimina al asistente creado.</w:t>
-      </w:r>
+        <w:t xml:space="preserve">Esta interfaz contará con un botón para la creación del asistente, el cual al ser presionado abrirá un menú para la creación de un nuevo asistente, como se muestra en imágenes posteriores. También contará con un campo de búsqueda para poder filtrar los asis</w:t>
+      </w:r>
+      <w:r>
+        <w:t xml:space="preserve">tentes, ya sea por su nombre, fecha de creación, descripción, conocimiento o estado.</w:t>
+      </w:r>
+      <w:r/>
+      <w:r/>
+      <w:r/>
+      <w:r/>
+    </w:p>
+    <w:p>
+      <w:pPr>
+        <w:jc w:val="both"/>
+      </w:pPr>
+      <w:r>
+        <w:t xml:space="preserve">Cada asistente que sea creado mostrará en la tabla los campos que se observan y en el área de acción contará con un botón para realizar pruebas al asistente. A la derecha del mismo, habrá un botón para editar el asistente creado, el cual, al presionarlo, mo</w:t>
+      </w:r>
+      <w:r>
+        <w:t xml:space="preserve">strará un menú de edición, tal como se muestra en imágenes posteriores. Por último, en el extremo derecho se encuentra el botón de eliminar, el cual elimina al asistente creado.</w:t>
+      </w:r>
+      <w:r/>
+      <w:r/>
       <w:r/>
     </w:p>
     <w:p>
@@ -1934,7 +2318,7 @@
               <wp:inline xmlns:wp="http://schemas.openxmlformats.org/drawingml/2006/wordprocessingDrawing" distT="0" distB="0" distL="0" distR="0">
                 <wp:extent cx="5940425" cy="2881312"/>
                 <wp:effectExtent l="0" t="0" r="0" b="0"/>
-                <wp:docPr id="5" name=""/>
+                <wp:docPr id="6" name=""/>
                 <wp:cNvGraphicFramePr>
                   <a:graphicFrameLocks xmlns:a="http://schemas.openxmlformats.org/drawingml/2006/main" noChangeAspect="1"/>
                 </wp:cNvGraphicFramePr>
@@ -1949,7 +2333,7 @@
                         <pic:nvPr/>
                       </pic:nvPicPr>
                       <pic:blipFill>
-                        <a:blip r:embed="rId12"/>
+                        <a:blip r:embed="rId13"/>
                         <a:srcRect l="0" t="9286" r="0" b="4483"/>
                         <a:stretch/>
                       </pic:blipFill>
@@ -1986,9 +2370,9 @@
                   <v:f eqn="sum @10 21600 0"/>
                 </v:formulas>
               </v:shapetype>
-              <v:shape id="_x0000_i4" o:spid="_x0000_s4" type="#_x0000_t75" style="width:467.75pt;height:226.87pt;mso-wrap-distance-left:0.00pt;mso-wrap-distance-top:0.00pt;mso-wrap-distance-right:0.00pt;mso-wrap-distance-bottom:0.00pt;" stroked="false">
+              <v:shape id="_x0000_i5" o:spid="_x0000_s5" type="#_x0000_t75" style="width:467.75pt;height:226.87pt;mso-wrap-distance-left:0.00pt;mso-wrap-distance-top:0.00pt;mso-wrap-distance-right:0.00pt;mso-wrap-distance-bottom:0.00pt;" stroked="false">
                 <v:path textboxrect="0,0,0,0"/>
-                <v:imagedata r:id="rId12" o:title=""/>
+                <v:imagedata r:id="rId13" o:title=""/>
               </v:shape>
             </w:pict>
           </mc:Fallback>
@@ -2021,23 +2405,20 @@
           <w:highlight w:val="none"/>
         </w:rPr>
       </w:pPr>
-      <w:r>
-        <w:t xml:space="preserve">Esta interfaz muestra 2 formularios, el formula</w:t>
-      </w:r>
-      <w:r>
-        <w:t xml:space="preserve">rio de la izquierda es el que el usuario deberá rellenar, de los cuales debe introducir el nombre, descripción y conocimiento del asistente, estos dos últimos campos de forma opcional dado que por ejemplo en lugar de introducir el conocimiento del asistent</w:t>
-      </w:r>
-      <w:r>
-        <w:t xml:space="preserve">e de forma manual, simplemente puede subir un archivo .pdf, .docx o txt con el conocimiento del asistente, luego el boton analizar comienza a generar a partir de la información preguntas y respuestas, las cuales se colocarán en el formulario de la derecha </w:t>
-      </w:r>
-      <w:r>
-        <w:t xml:space="preserve">de forma tal que el usuario pueda editarlas en caso de que las generadas por el algoritmo no sean de su agrado, luego puede generar los archivos de entrenamiento del asistente y/o guardar los resultados obtenidos en la generación de preguntas y respuestas.</w:t>
-      </w:r>
-      <w:r>
-        <w:rPr>
-          <w:highlight w:val="none"/>
-        </w:rPr>
-      </w:r>
+      <w:r/>
+      <w:r>
+        <w:t xml:space="preserve">Esta interfaz muestra dos formularios. El formulario de la izquierda es el que el usuario deberá rellenar, introduciendo el nombre, descripción y conocimiento del asistente. Estos dos últimos campos son opcionales. Por ejemplo, en lugar de introducir el con</w:t>
+      </w:r>
+      <w:r>
+        <w:t xml:space="preserve">ocimiento del asistente de forma manual, el usuario puede simplemente subir un archivo .pdf, .docx o .txt con el conocimiento del asistente. Luego, al presionar el botón "analizar", se generan preguntas y respuestas a partir de la información. Estas se colo</w:t>
+      </w:r>
+      <w:r>
+        <w:t xml:space="preserve">carán en el formulario de la derecha, de manera que el usuario pueda editarlas en caso de que las generadas por el algoritmo no sean de su agrado. Después, el usuario puede generar los archivos de entrenamiento del asistente y/o guardar los resultados obten</w:t>
+      </w:r>
+      <w:r>
+        <w:t xml:space="preserve">idos en la generación de preguntas y respuestas.</w:t>
+      </w:r>
+      <w:r/>
       <w:r>
         <w:rPr>
           <w:highlight w:val="none"/>
@@ -2060,7 +2441,7 @@
               <wp:inline xmlns:wp="http://schemas.openxmlformats.org/drawingml/2006/wordprocessingDrawing" distT="0" distB="0" distL="0" distR="0">
                 <wp:extent cx="5940425" cy="2809875"/>
                 <wp:effectExtent l="0" t="0" r="0" b="0"/>
-                <wp:docPr id="6" name=""/>
+                <wp:docPr id="7" name=""/>
                 <wp:cNvGraphicFramePr>
                   <a:graphicFrameLocks xmlns:a="http://schemas.openxmlformats.org/drawingml/2006/main" noChangeAspect="1"/>
                 </wp:cNvGraphicFramePr>
@@ -2075,7 +2456,7 @@
                         <pic:nvPr/>
                       </pic:nvPicPr>
                       <pic:blipFill>
-                        <a:blip r:embed="rId13"/>
+                        <a:blip r:embed="rId14"/>
                         <a:srcRect l="0" t="10371" r="0" b="5537"/>
                         <a:stretch/>
                       </pic:blipFill>
@@ -2112,9 +2493,9 @@
                   <v:f eqn="sum @10 21600 0"/>
                 </v:formulas>
               </v:shapetype>
-              <v:shape id="_x0000_i5" o:spid="_x0000_s5" type="#_x0000_t75" style="width:467.75pt;height:221.25pt;mso-wrap-distance-left:0.00pt;mso-wrap-distance-top:0.00pt;mso-wrap-distance-right:0.00pt;mso-wrap-distance-bottom:0.00pt;" stroked="false">
+              <v:shape id="_x0000_i6" o:spid="_x0000_s6" type="#_x0000_t75" style="width:467.75pt;height:221.25pt;mso-wrap-distance-left:0.00pt;mso-wrap-distance-top:0.00pt;mso-wrap-distance-right:0.00pt;mso-wrap-distance-bottom:0.00pt;" stroked="false">
                 <v:path textboxrect="0,0,0,0"/>
-                <v:imagedata r:id="rId13" o:title=""/>
+                <v:imagedata r:id="rId14" o:title=""/>
               </v:shape>
             </w:pict>
           </mc:Fallback>
@@ -2130,11 +2511,6 @@
           <w:highlight w:val="none"/>
         </w:rPr>
       </w:r>
-    </w:p>
-    <w:p>
-      <w:pPr>
-        <w:pStyle w:val="662"/>
-      </w:pPr>
       <w:r>
         <w:rPr>
           <w:highlight w:val="none"/>
@@ -2146,6 +2522,11 @@
         </w:rPr>
       </w:r>
       <w:r/>
+      <w:r>
+        <w:rPr>
+          <w:highlight w:val="none"/>
+        </w:rPr>
+      </w:r>
     </w:p>
     <w:p>
       <w:pPr>
@@ -2162,6 +2543,11 @@
           <w:highlight w:val="none"/>
         </w:rPr>
       </w:r>
+      <w:r>
+        <w:rPr>
+          <w:highlight w:val="none"/>
+        </w:rPr>
+      </w:r>
     </w:p>
     <w:p>
       <w:pPr>
@@ -2176,12 +2562,14 @@
       <w:pPr>
         <w:jc w:val="both"/>
       </w:pPr>
-      <w:r>
-        <w:t xml:space="preserve">Como bien se observa en este flujo primeramente el usuario envía los datos del asistente que desea crear </w:t>
-      </w:r>
-      <w:r>
-        <w:t xml:space="preserve">y la base de conocimiento que le va a otorgar, luego el sistema procesa el formulario, guarda la información en la base de datos, si hubo un error en el proceso notifica el error al usuario y de no haber ninguno entonces confirma la creación del asistente.</w:t>
-      </w:r>
+      <w:r/>
+      <w:r>
+        <w:t xml:space="preserve">Como se observa en este flujo, primeramente, el usuario envía los datos del asistente que desea crear y la base de conocimiento que le va a otorgar. Luego, el sistema procesa el formulario, guarda la información en la base de datos. Si hubo un error en el p</w:t>
+      </w:r>
+      <w:r>
+        <w:t xml:space="preserve">roceso, notifica el error al usuario, y de no haber ninguno, confirma la creación del asistente.</w:t>
+      </w:r>
+      <w:r/>
       <w:r/>
     </w:p>
     <w:p>
@@ -2204,7 +2592,7 @@
               <wp:inline xmlns:wp="http://schemas.openxmlformats.org/drawingml/2006/wordprocessingDrawing" distT="0" distB="0" distL="0" distR="0">
                 <wp:extent cx="5940425" cy="3634974"/>
                 <wp:effectExtent l="0" t="0" r="0" b="0"/>
-                <wp:docPr id="7" name="Imagen 8"/>
+                <wp:docPr id="8" name="Imagen 8"/>
                 <wp:cNvGraphicFramePr>
                   <a:graphicFrameLocks xmlns:a="http://schemas.openxmlformats.org/drawingml/2006/main" noChangeAspect="1"/>
                 </wp:cNvGraphicFramePr>
@@ -2219,7 +2607,7 @@
                         <pic:nvPr/>
                       </pic:nvPicPr>
                       <pic:blipFill>
-                        <a:blip r:embed="rId14"/>
+                        <a:blip r:embed="rId15"/>
                         <a:stretch/>
                       </pic:blipFill>
                       <pic:spPr bwMode="auto">
@@ -2255,9 +2643,9 @@
                   <v:f eqn="sum @10 21600 0"/>
                 </v:formulas>
               </v:shapetype>
-              <v:shape id="_x0000_i6" o:spid="_x0000_s6" type="#_x0000_t75" style="width:467.75pt;height:286.22pt;mso-wrap-distance-left:0.00pt;mso-wrap-distance-top:0.00pt;mso-wrap-distance-right:0.00pt;mso-wrap-distance-bottom:0.00pt;" stroked="false">
+              <v:shape id="_x0000_i7" o:spid="_x0000_s7" type="#_x0000_t75" style="width:467.75pt;height:286.22pt;mso-wrap-distance-left:0.00pt;mso-wrap-distance-top:0.00pt;mso-wrap-distance-right:0.00pt;mso-wrap-distance-bottom:0.00pt;" stroked="false">
                 <v:path textboxrect="0,0,0,0"/>
-                <v:imagedata r:id="rId14" o:title=""/>
+                <v:imagedata r:id="rId15" o:title=""/>
               </v:shape>
             </w:pict>
           </mc:Fallback>
@@ -2285,7 +2673,7 @@
               <wp:inline xmlns:wp="http://schemas.openxmlformats.org/drawingml/2006/wordprocessingDrawing" distT="0" distB="0" distL="0" distR="0">
                 <wp:extent cx="5940425" cy="3360529"/>
                 <wp:effectExtent l="0" t="0" r="0" b="0"/>
-                <wp:docPr id="8" name="Imagen 9"/>
+                <wp:docPr id="9" name="Imagen 9"/>
                 <wp:cNvGraphicFramePr>
                   <a:graphicFrameLocks xmlns:a="http://schemas.openxmlformats.org/drawingml/2006/main" noChangeAspect="1"/>
                 </wp:cNvGraphicFramePr>
@@ -2300,7 +2688,7 @@
                         <pic:nvPr/>
                       </pic:nvPicPr>
                       <pic:blipFill>
-                        <a:blip r:embed="rId15"/>
+                        <a:blip r:embed="rId16"/>
                         <a:stretch/>
                       </pic:blipFill>
                       <pic:spPr bwMode="auto">
@@ -2336,9 +2724,9 @@
                   <v:f eqn="sum @10 21600 0"/>
                 </v:formulas>
               </v:shapetype>
-              <v:shape id="_x0000_i7" o:spid="_x0000_s7" type="#_x0000_t75" style="width:467.75pt;height:264.61pt;mso-wrap-distance-left:0.00pt;mso-wrap-distance-top:0.00pt;mso-wrap-distance-right:0.00pt;mso-wrap-distance-bottom:0.00pt;" stroked="false">
+              <v:shape id="_x0000_i8" o:spid="_x0000_s8" type="#_x0000_t75" style="width:467.75pt;height:264.61pt;mso-wrap-distance-left:0.00pt;mso-wrap-distance-top:0.00pt;mso-wrap-distance-right:0.00pt;mso-wrap-distance-bottom:0.00pt;" stroked="false">
                 <v:path textboxrect="0,0,0,0"/>
-                <v:imagedata r:id="rId15" o:title=""/>
+                <v:imagedata r:id="rId16" o:title=""/>
               </v:shape>
             </w:pict>
           </mc:Fallback>
@@ -2384,7 +2772,7 @@
               <wp:inline xmlns:wp="http://schemas.openxmlformats.org/drawingml/2006/wordprocessingDrawing" distT="0" distB="0" distL="0" distR="0">
                 <wp:extent cx="5371997" cy="3618960"/>
                 <wp:effectExtent l="0" t="0" r="0" b="0"/>
-                <wp:docPr id="9" name="Imagen 10"/>
+                <wp:docPr id="10" name="Imagen 10"/>
                 <wp:cNvGraphicFramePr>
                   <a:graphicFrameLocks xmlns:a="http://schemas.openxmlformats.org/drawingml/2006/main" noChangeAspect="1"/>
                 </wp:cNvGraphicFramePr>
@@ -2399,7 +2787,7 @@
                         <pic:nvPr/>
                       </pic:nvPicPr>
                       <pic:blipFill>
-                        <a:blip r:embed="rId16"/>
+                        <a:blip r:embed="rId17"/>
                         <a:stretch/>
                       </pic:blipFill>
                       <pic:spPr bwMode="auto">
@@ -2435,9 +2823,9 @@
                   <v:f eqn="sum @10 21600 0"/>
                 </v:formulas>
               </v:shapetype>
-              <v:shape id="_x0000_i8" o:spid="_x0000_s8" type="#_x0000_t75" style="width:422.99pt;height:284.96pt;mso-wrap-distance-left:0.00pt;mso-wrap-distance-top:0.00pt;mso-wrap-distance-right:0.00pt;mso-wrap-distance-bottom:0.00pt;" stroked="false">
+              <v:shape id="_x0000_i9" o:spid="_x0000_s9" type="#_x0000_t75" style="width:422.99pt;height:284.96pt;mso-wrap-distance-left:0.00pt;mso-wrap-distance-top:0.00pt;mso-wrap-distance-right:0.00pt;mso-wrap-distance-bottom:0.00pt;" stroked="false">
                 <v:path textboxrect="0,0,0,0"/>
-                <v:imagedata r:id="rId16" o:title=""/>
+                <v:imagedata r:id="rId17" o:title=""/>
               </v:shape>
             </w:pict>
           </mc:Fallback>
@@ -2468,7 +2856,7 @@
               <wp:inline xmlns:wp="http://schemas.openxmlformats.org/drawingml/2006/wordprocessingDrawing" distT="0" distB="0" distL="0" distR="0">
                 <wp:extent cx="5940425" cy="2301144"/>
                 <wp:effectExtent l="0" t="0" r="0" b="0"/>
-                <wp:docPr id="10" name="Imagen 11"/>
+                <wp:docPr id="11" name="Imagen 11"/>
                 <wp:cNvGraphicFramePr>
                   <a:graphicFrameLocks xmlns:a="http://schemas.openxmlformats.org/drawingml/2006/main" noChangeAspect="1"/>
                 </wp:cNvGraphicFramePr>
@@ -2483,7 +2871,7 @@
                         <pic:nvPr/>
                       </pic:nvPicPr>
                       <pic:blipFill>
-                        <a:blip r:embed="rId17"/>
+                        <a:blip r:embed="rId18"/>
                         <a:stretch/>
                       </pic:blipFill>
                       <pic:spPr bwMode="auto">
@@ -2519,9 +2907,9 @@
                   <v:f eqn="sum @10 21600 0"/>
                 </v:formulas>
               </v:shapetype>
-              <v:shape id="_x0000_i9" o:spid="_x0000_s9" type="#_x0000_t75" style="width:467.75pt;height:181.19pt;mso-wrap-distance-left:0.00pt;mso-wrap-distance-top:0.00pt;mso-wrap-distance-right:0.00pt;mso-wrap-distance-bottom:0.00pt;" stroked="false">
+              <v:shape id="_x0000_i10" o:spid="_x0000_s10" type="#_x0000_t75" style="width:467.75pt;height:181.19pt;mso-wrap-distance-left:0.00pt;mso-wrap-distance-top:0.00pt;mso-wrap-distance-right:0.00pt;mso-wrap-distance-bottom:0.00pt;" stroked="false">
                 <v:path textboxrect="0,0,0,0"/>
-                <v:imagedata r:id="rId17" o:title=""/>
+                <v:imagedata r:id="rId18" o:title=""/>
               </v:shape>
             </w:pict>
           </mc:Fallback>
@@ -2570,7 +2958,7 @@
               <wp:inline xmlns:wp="http://schemas.openxmlformats.org/drawingml/2006/wordprocessingDrawing" distT="0" distB="0" distL="0" distR="0">
                 <wp:extent cx="5620046" cy="3927765"/>
                 <wp:effectExtent l="0" t="0" r="0" b="0"/>
-                <wp:docPr id="11" name="Imagen 12"/>
+                <wp:docPr id="12" name="Imagen 12"/>
                 <wp:cNvGraphicFramePr>
                   <a:graphicFrameLocks xmlns:a="http://schemas.openxmlformats.org/drawingml/2006/main" noChangeAspect="1"/>
                 </wp:cNvGraphicFramePr>
@@ -2585,7 +2973,7 @@
                         <pic:nvPr/>
                       </pic:nvPicPr>
                       <pic:blipFill>
-                        <a:blip r:embed="rId18"/>
+                        <a:blip r:embed="rId19"/>
                         <a:stretch/>
                       </pic:blipFill>
                       <pic:spPr bwMode="auto">
@@ -2621,9 +3009,9 @@
                   <v:f eqn="sum @10 21600 0"/>
                 </v:formulas>
               </v:shapetype>
-              <v:shape id="_x0000_i10" o:spid="_x0000_s10" type="#_x0000_t75" style="width:442.52pt;height:309.27pt;mso-wrap-distance-left:0.00pt;mso-wrap-distance-top:0.00pt;mso-wrap-distance-right:0.00pt;mso-wrap-distance-bottom:0.00pt;" stroked="false">
+              <v:shape id="_x0000_i11" o:spid="_x0000_s11" type="#_x0000_t75" style="width:442.52pt;height:309.27pt;mso-wrap-distance-left:0.00pt;mso-wrap-distance-top:0.00pt;mso-wrap-distance-right:0.00pt;mso-wrap-distance-bottom:0.00pt;" stroked="false">
                 <v:path textboxrect="0,0,0,0"/>
-                <v:imagedata r:id="rId18" o:title=""/>
+                <v:imagedata r:id="rId19" o:title=""/>
               </v:shape>
             </w:pict>
           </mc:Fallback>
@@ -2655,7 +3043,7 @@
               <wp:inline xmlns:wp="http://schemas.openxmlformats.org/drawingml/2006/wordprocessingDrawing" distT="0" distB="0" distL="0" distR="0">
                 <wp:extent cx="3362325" cy="2409825"/>
                 <wp:effectExtent l="0" t="0" r="0" b="0"/>
-                <wp:docPr id="12" name="Imagen 13"/>
+                <wp:docPr id="13" name="Imagen 13"/>
                 <wp:cNvGraphicFramePr>
                   <a:graphicFrameLocks xmlns:a="http://schemas.openxmlformats.org/drawingml/2006/main" noChangeAspect="1"/>
                 </wp:cNvGraphicFramePr>
@@ -2670,7 +3058,7 @@
                         <pic:nvPr/>
                       </pic:nvPicPr>
                       <pic:blipFill>
-                        <a:blip r:embed="rId19"/>
+                        <a:blip r:embed="rId20"/>
                         <a:stretch/>
                       </pic:blipFill>
                       <pic:spPr bwMode="auto">
@@ -2706,9 +3094,9 @@
                   <v:f eqn="sum @10 21600 0"/>
                 </v:formulas>
               </v:shapetype>
-              <v:shape id="_x0000_i11" o:spid="_x0000_s11" type="#_x0000_t75" style="width:264.75pt;height:189.75pt;mso-wrap-distance-left:0.00pt;mso-wrap-distance-top:0.00pt;mso-wrap-distance-right:0.00pt;mso-wrap-distance-bottom:0.00pt;" stroked="false">
+              <v:shape id="_x0000_i12" o:spid="_x0000_s12" type="#_x0000_t75" style="width:264.75pt;height:189.75pt;mso-wrap-distance-left:0.00pt;mso-wrap-distance-top:0.00pt;mso-wrap-distance-right:0.00pt;mso-wrap-distance-bottom:0.00pt;" stroked="false">
                 <v:path textboxrect="0,0,0,0"/>
-                <v:imagedata r:id="rId19" o:title=""/>
+                <v:imagedata r:id="rId20" o:title=""/>
               </v:shape>
             </w:pict>
           </mc:Fallback>
@@ -2763,7 +3151,7 @@
               <wp:inline xmlns:wp="http://schemas.openxmlformats.org/drawingml/2006/wordprocessingDrawing" distT="0" distB="0" distL="0" distR="0">
                 <wp:extent cx="5940425" cy="4812988"/>
                 <wp:effectExtent l="0" t="0" r="0" b="0"/>
-                <wp:docPr id="13" name="Imagen 14"/>
+                <wp:docPr id="14" name="Imagen 14"/>
                 <wp:cNvGraphicFramePr>
                   <a:graphicFrameLocks xmlns:a="http://schemas.openxmlformats.org/drawingml/2006/main" noChangeAspect="1"/>
                 </wp:cNvGraphicFramePr>
@@ -2778,7 +3166,7 @@
                         <pic:nvPr/>
                       </pic:nvPicPr>
                       <pic:blipFill>
-                        <a:blip r:embed="rId20"/>
+                        <a:blip r:embed="rId21"/>
                         <a:stretch/>
                       </pic:blipFill>
                       <pic:spPr bwMode="auto">
@@ -2814,9 +3202,9 @@
                   <v:f eqn="sum @10 21600 0"/>
                 </v:formulas>
               </v:shapetype>
-              <v:shape id="_x0000_i12" o:spid="_x0000_s12" type="#_x0000_t75" style="width:467.75pt;height:378.98pt;mso-wrap-distance-left:0.00pt;mso-wrap-distance-top:0.00pt;mso-wrap-distance-right:0.00pt;mso-wrap-distance-bottom:0.00pt;" stroked="false">
+              <v:shape id="_x0000_i13" o:spid="_x0000_s13" type="#_x0000_t75" style="width:467.75pt;height:378.98pt;mso-wrap-distance-left:0.00pt;mso-wrap-distance-top:0.00pt;mso-wrap-distance-right:0.00pt;mso-wrap-distance-bottom:0.00pt;" stroked="false">
                 <v:path textboxrect="0,0,0,0"/>
-                <v:imagedata r:id="rId20" o:title=""/>
+                <v:imagedata r:id="rId21" o:title=""/>
               </v:shape>
             </w:pict>
           </mc:Fallback>
@@ -2848,7 +3236,7 @@
               <wp:inline xmlns:wp="http://schemas.openxmlformats.org/drawingml/2006/wordprocessingDrawing" distT="0" distB="0" distL="0" distR="0">
                 <wp:extent cx="3238500" cy="1962150"/>
                 <wp:effectExtent l="0" t="0" r="0" b="0"/>
-                <wp:docPr id="14" name="Imagen 15"/>
+                <wp:docPr id="15" name="Imagen 15"/>
                 <wp:cNvGraphicFramePr>
                   <a:graphicFrameLocks xmlns:a="http://schemas.openxmlformats.org/drawingml/2006/main" noChangeAspect="1"/>
                 </wp:cNvGraphicFramePr>
@@ -2863,7 +3251,7 @@
                         <pic:nvPr/>
                       </pic:nvPicPr>
                       <pic:blipFill>
-                        <a:blip r:embed="rId21"/>
+                        <a:blip r:embed="rId22"/>
                         <a:stretch/>
                       </pic:blipFill>
                       <pic:spPr bwMode="auto">
@@ -2899,9 +3287,9 @@
                   <v:f eqn="sum @10 21600 0"/>
                 </v:formulas>
               </v:shapetype>
-              <v:shape id="_x0000_i13" o:spid="_x0000_s13" type="#_x0000_t75" style="width:255.00pt;height:154.50pt;mso-wrap-distance-left:0.00pt;mso-wrap-distance-top:0.00pt;mso-wrap-distance-right:0.00pt;mso-wrap-distance-bottom:0.00pt;" stroked="false">
+              <v:shape id="_x0000_i14" o:spid="_x0000_s14" type="#_x0000_t75" style="width:255.00pt;height:154.50pt;mso-wrap-distance-left:0.00pt;mso-wrap-distance-top:0.00pt;mso-wrap-distance-right:0.00pt;mso-wrap-distance-bottom:0.00pt;" stroked="false">
                 <v:path textboxrect="0,0,0,0"/>
-                <v:imagedata r:id="rId21" o:title=""/>
+                <v:imagedata r:id="rId22" o:title=""/>
               </v:shape>
             </w:pict>
           </mc:Fallback>
@@ -2929,7 +3317,7 @@
         <w:t xml:space="preserve">La primera acción del usuario es presionar el botón de inicio de sesión con Google, luego este es redirigid</w:t>
       </w:r>
       <w:r>
-        <w:t xml:space="preserve">o a la vista de selección de cuentas de Google, si el usuario no posee una cuenta entonces debe solicitar crear una cuenta en Google, si ya posee una pero no se encuentra logeado con la misma entonces primeramente tiene que iniciar sesión con su cuenta, pa</w:t>
+        <w:t xml:space="preserve">o a la vista de selección de cuentas de Google, si el usuario no posee una cuenta entonces debe solicitar crear una cuenta en Google, si ya posee una pero no encuentra una sesión activa con la misma entonces primeramente tiene que iniciar sesión con su cuenta, pa</w:t>
       </w:r>
       <w:r>
         <w:t xml:space="preserve">ra luego autorizar su inicio de sesión en el sistema, si la autoriza entonces Google procesa la información de la autenticación, y luego se redirige el usuario a la pagina de el sistema y se le muestra una confirmación de su inicio de sesión satisfactorio.</w:t>
@@ -2959,7 +3347,7 @@
               <wp:inline xmlns:wp="http://schemas.openxmlformats.org/drawingml/2006/wordprocessingDrawing" distT="0" distB="0" distL="0" distR="0">
                 <wp:extent cx="5881192" cy="3406317"/>
                 <wp:effectExtent l="0" t="0" r="0" b="0"/>
-                <wp:docPr id="15" name="Imagen 16"/>
+                <wp:docPr id="16" name="Imagen 16"/>
                 <wp:cNvGraphicFramePr>
                   <a:graphicFrameLocks xmlns:a="http://schemas.openxmlformats.org/drawingml/2006/main" noChangeAspect="1"/>
                 </wp:cNvGraphicFramePr>
@@ -2974,7 +3362,7 @@
                         <pic:nvPr/>
                       </pic:nvPicPr>
                       <pic:blipFill>
-                        <a:blip r:embed="rId22"/>
+                        <a:blip r:embed="rId23"/>
                         <a:stretch/>
                       </pic:blipFill>
                       <pic:spPr bwMode="auto">
@@ -3010,9 +3398,9 @@
                   <v:f eqn="sum @10 21600 0"/>
                 </v:formulas>
               </v:shapetype>
-              <v:shape id="_x0000_i14" o:spid="_x0000_s14" type="#_x0000_t75" style="width:463.09pt;height:268.21pt;mso-wrap-distance-left:0.00pt;mso-wrap-distance-top:0.00pt;mso-wrap-distance-right:0.00pt;mso-wrap-distance-bottom:0.00pt;" stroked="false">
+              <v:shape id="_x0000_i15" o:spid="_x0000_s15" type="#_x0000_t75" style="width:463.09pt;height:268.21pt;mso-wrap-distance-left:0.00pt;mso-wrap-distance-top:0.00pt;mso-wrap-distance-right:0.00pt;mso-wrap-distance-bottom:0.00pt;" stroked="false">
                 <v:path textboxrect="0,0,0,0"/>
-                <v:imagedata r:id="rId22" o:title=""/>
+                <v:imagedata r:id="rId23" o:title=""/>
               </v:shape>
             </w:pict>
           </mc:Fallback>
@@ -3040,7 +3428,7 @@
               <wp:inline xmlns:wp="http://schemas.openxmlformats.org/drawingml/2006/wordprocessingDrawing" distT="0" distB="0" distL="0" distR="0">
                 <wp:extent cx="5940425" cy="2139776"/>
                 <wp:effectExtent l="0" t="0" r="0" b="0"/>
-                <wp:docPr id="16" name="Imagen 17"/>
+                <wp:docPr id="17" name="Imagen 17"/>
                 <wp:cNvGraphicFramePr>
                   <a:graphicFrameLocks xmlns:a="http://schemas.openxmlformats.org/drawingml/2006/main" noChangeAspect="1"/>
                 </wp:cNvGraphicFramePr>
@@ -3055,7 +3443,7 @@
                         <pic:nvPr/>
                       </pic:nvPicPr>
                       <pic:blipFill>
-                        <a:blip r:embed="rId23"/>
+                        <a:blip r:embed="rId24"/>
                         <a:stretch/>
                       </pic:blipFill>
                       <pic:spPr bwMode="auto">
@@ -3091,9 +3479,9 @@
                   <v:f eqn="sum @10 21600 0"/>
                 </v:formulas>
               </v:shapetype>
-              <v:shape id="_x0000_i15" o:spid="_x0000_s15" type="#_x0000_t75" style="width:467.75pt;height:168.49pt;mso-wrap-distance-left:0.00pt;mso-wrap-distance-top:0.00pt;mso-wrap-distance-right:0.00pt;mso-wrap-distance-bottom:0.00pt;" stroked="false">
+              <v:shape id="_x0000_i16" o:spid="_x0000_s16" type="#_x0000_t75" style="width:467.75pt;height:168.49pt;mso-wrap-distance-left:0.00pt;mso-wrap-distance-top:0.00pt;mso-wrap-distance-right:0.00pt;mso-wrap-distance-bottom:0.00pt;" stroked="false">
                 <v:path textboxrect="0,0,0,0"/>
-                <v:imagedata r:id="rId23" o:title=""/>
+                <v:imagedata r:id="rId24" o:title=""/>
               </v:shape>
             </w:pict>
           </mc:Fallback>
@@ -3155,7 +3543,7 @@
               <wp:inline xmlns:wp="http://schemas.openxmlformats.org/drawingml/2006/wordprocessingDrawing" distT="0" distB="0" distL="0" distR="0">
                 <wp:extent cx="5940425" cy="4181650"/>
                 <wp:effectExtent l="0" t="0" r="0" b="0"/>
-                <wp:docPr id="17" name="Imagen 18"/>
+                <wp:docPr id="18" name="Imagen 18"/>
                 <wp:cNvGraphicFramePr>
                   <a:graphicFrameLocks xmlns:a="http://schemas.openxmlformats.org/drawingml/2006/main" noChangeAspect="1"/>
                 </wp:cNvGraphicFramePr>
@@ -3170,7 +3558,7 @@
                         <pic:nvPr/>
                       </pic:nvPicPr>
                       <pic:blipFill>
-                        <a:blip r:embed="rId24"/>
+                        <a:blip r:embed="rId25"/>
                         <a:stretch/>
                       </pic:blipFill>
                       <pic:spPr bwMode="auto">
@@ -3206,9 +3594,9 @@
                   <v:f eqn="sum @10 21600 0"/>
                 </v:formulas>
               </v:shapetype>
-              <v:shape id="_x0000_i16" o:spid="_x0000_s16" type="#_x0000_t75" style="width:467.75pt;height:329.26pt;mso-wrap-distance-left:0.00pt;mso-wrap-distance-top:0.00pt;mso-wrap-distance-right:0.00pt;mso-wrap-distance-bottom:0.00pt;" stroked="false">
+              <v:shape id="_x0000_i17" o:spid="_x0000_s17" type="#_x0000_t75" style="width:467.75pt;height:329.26pt;mso-wrap-distance-left:0.00pt;mso-wrap-distance-top:0.00pt;mso-wrap-distance-right:0.00pt;mso-wrap-distance-bottom:0.00pt;" stroked="false">
                 <v:path textboxrect="0,0,0,0"/>
-                <v:imagedata r:id="rId24" o:title=""/>
+                <v:imagedata r:id="rId25" o:title=""/>
               </v:shape>
             </w:pict>
           </mc:Fallback>
@@ -3236,7 +3624,7 @@
               <wp:inline xmlns:wp="http://schemas.openxmlformats.org/drawingml/2006/wordprocessingDrawing" distT="0" distB="0" distL="0" distR="0">
                 <wp:extent cx="5940425" cy="2548215"/>
                 <wp:effectExtent l="0" t="0" r="0" b="0"/>
-                <wp:docPr id="18" name="Imagen 19"/>
+                <wp:docPr id="19" name="Imagen 19"/>
                 <wp:cNvGraphicFramePr>
                   <a:graphicFrameLocks xmlns:a="http://schemas.openxmlformats.org/drawingml/2006/main" noChangeAspect="1"/>
                 </wp:cNvGraphicFramePr>
@@ -3251,7 +3639,7 @@
                         <pic:nvPr/>
                       </pic:nvPicPr>
                       <pic:blipFill>
-                        <a:blip r:embed="rId25"/>
+                        <a:blip r:embed="rId26"/>
                         <a:stretch/>
                       </pic:blipFill>
                       <pic:spPr bwMode="auto">
@@ -3287,9 +3675,9 @@
                   <v:f eqn="sum @10 21600 0"/>
                 </v:formulas>
               </v:shapetype>
-              <v:shape id="_x0000_i17" o:spid="_x0000_s17" type="#_x0000_t75" style="width:467.75pt;height:200.65pt;mso-wrap-distance-left:0.00pt;mso-wrap-distance-top:0.00pt;mso-wrap-distance-right:0.00pt;mso-wrap-distance-bottom:0.00pt;" stroked="false">
+              <v:shape id="_x0000_i18" o:spid="_x0000_s18" type="#_x0000_t75" style="width:467.75pt;height:200.65pt;mso-wrap-distance-left:0.00pt;mso-wrap-distance-top:0.00pt;mso-wrap-distance-right:0.00pt;mso-wrap-distance-bottom:0.00pt;" stroked="false">
                 <v:path textboxrect="0,0,0,0"/>
-                <v:imagedata r:id="rId25" o:title=""/>
+                <v:imagedata r:id="rId26" o:title=""/>
               </v:shape>
             </w:pict>
           </mc:Fallback>
@@ -3307,6 +3695,9 @@
       <w:r/>
     </w:p>
     <w:p>
+      <w:pPr>
+        <w:jc w:val="both"/>
+      </w:pPr>
       <w:r>
         <w:t xml:space="preserve">Primeramente el usuario rellena</w:t>
       </w:r>
@@ -3341,7 +3732,7 @@
               <wp:inline xmlns:wp="http://schemas.openxmlformats.org/drawingml/2006/wordprocessingDrawing" distT="0" distB="0" distL="0" distR="0">
                 <wp:extent cx="5940425" cy="5374670"/>
                 <wp:effectExtent l="0" t="0" r="0" b="0"/>
-                <wp:docPr id="19" name="Imagen 20"/>
+                <wp:docPr id="20" name="Imagen 20"/>
                 <wp:cNvGraphicFramePr>
                   <a:graphicFrameLocks xmlns:a="http://schemas.openxmlformats.org/drawingml/2006/main" noChangeAspect="1"/>
                 </wp:cNvGraphicFramePr>
@@ -3356,7 +3747,7 @@
                         <pic:nvPr/>
                       </pic:nvPicPr>
                       <pic:blipFill>
-                        <a:blip r:embed="rId26"/>
+                        <a:blip r:embed="rId27"/>
                         <a:stretch/>
                       </pic:blipFill>
                       <pic:spPr bwMode="auto">
@@ -3392,9 +3783,9 @@
                   <v:f eqn="sum @10 21600 0"/>
                 </v:formulas>
               </v:shapetype>
-              <v:shape id="_x0000_i18" o:spid="_x0000_s18" type="#_x0000_t75" style="width:467.75pt;height:423.20pt;mso-wrap-distance-left:0.00pt;mso-wrap-distance-top:0.00pt;mso-wrap-distance-right:0.00pt;mso-wrap-distance-bottom:0.00pt;" stroked="false">
+              <v:shape id="_x0000_i19" o:spid="_x0000_s19" type="#_x0000_t75" style="width:467.75pt;height:423.20pt;mso-wrap-distance-left:0.00pt;mso-wrap-distance-top:0.00pt;mso-wrap-distance-right:0.00pt;mso-wrap-distance-bottom:0.00pt;" stroked="false">
                 <v:path textboxrect="0,0,0,0"/>
-                <v:imagedata r:id="rId26" o:title=""/>
+                <v:imagedata r:id="rId27" o:title=""/>
               </v:shape>
             </w:pict>
           </mc:Fallback>
@@ -3428,7 +3819,7 @@
               <wp:inline xmlns:wp="http://schemas.openxmlformats.org/drawingml/2006/wordprocessingDrawing" distT="0" distB="0" distL="0" distR="0">
                 <wp:extent cx="5940425" cy="2524719"/>
                 <wp:effectExtent l="0" t="0" r="0" b="0"/>
-                <wp:docPr id="20" name="Imagen 21"/>
+                <wp:docPr id="21" name="Imagen 21"/>
                 <wp:cNvGraphicFramePr>
                   <a:graphicFrameLocks xmlns:a="http://schemas.openxmlformats.org/drawingml/2006/main" noChangeAspect="1"/>
                 </wp:cNvGraphicFramePr>
@@ -3443,7 +3834,7 @@
                         <pic:nvPr/>
                       </pic:nvPicPr>
                       <pic:blipFill>
-                        <a:blip r:embed="rId27"/>
+                        <a:blip r:embed="rId28"/>
                         <a:srcRect l="0" t="2109" r="0" b="0"/>
                         <a:stretch/>
                       </pic:blipFill>
@@ -3480,9 +3871,9 @@
                   <v:f eqn="sum @10 21600 0"/>
                 </v:formulas>
               </v:shapetype>
-              <v:shape id="_x0000_i19" o:spid="_x0000_s19" type="#_x0000_t75" style="width:467.75pt;height:198.80pt;mso-wrap-distance-left:0.00pt;mso-wrap-distance-top:0.00pt;mso-wrap-distance-right:0.00pt;mso-wrap-distance-bottom:0.00pt;" stroked="false">
+              <v:shape id="_x0000_i20" o:spid="_x0000_s20" type="#_x0000_t75" style="width:467.75pt;height:198.80pt;mso-wrap-distance-left:0.00pt;mso-wrap-distance-top:0.00pt;mso-wrap-distance-right:0.00pt;mso-wrap-distance-bottom:0.00pt;" stroked="false">
                 <v:path textboxrect="0,0,0,0"/>
-                <v:imagedata r:id="rId27" o:title=""/>
+                <v:imagedata r:id="rId28" o:title=""/>
               </v:shape>
             </w:pict>
           </mc:Fallback>
@@ -3515,13 +3906,20 @@
         <w:rPr>
           <w:lang w:val="es-MX" w:eastAsia="es-MX"/>
         </w:rPr>
+      </w:r>
+      <w:r>
+        <w:rPr>
+          <w:lang w:val="es-MX" w:eastAsia="es-MX"/>
+        </w:rPr>
+      </w:r>
+      <w:r>
         <mc:AlternateContent>
           <mc:Choice Requires="wpg">
             <w:drawing>
               <wp:inline xmlns:wp="http://schemas.openxmlformats.org/drawingml/2006/wordprocessingDrawing" distT="0" distB="0" distL="0" distR="0">
-                <wp:extent cx="5855832" cy="3256706"/>
+                <wp:extent cx="5940425" cy="3013690"/>
                 <wp:effectExtent l="0" t="0" r="0" b="0"/>
-                <wp:docPr id="21" name="Imagen 22"/>
+                <wp:docPr id="22" name=""/>
                 <wp:cNvGraphicFramePr>
                   <a:graphicFrameLocks xmlns:a="http://schemas.openxmlformats.org/drawingml/2006/main" noChangeAspect="1"/>
                 </wp:cNvGraphicFramePr>
@@ -3529,20 +3927,20 @@
                   <a:graphicData uri="http://schemas.openxmlformats.org/drawingml/2006/picture">
                     <pic:pic xmlns:pic="http://schemas.openxmlformats.org/drawingml/2006/picture">
                       <pic:nvPicPr>
-                        <pic:cNvPr id="1760659162" name=""/>
+                        <pic:cNvPr id="80483466" name=""/>
                         <pic:cNvPicPr>
                           <a:picLocks noChangeAspect="1"/>
                         </pic:cNvPicPr>
                         <pic:nvPr/>
                       </pic:nvPicPr>
                       <pic:blipFill>
-                        <a:blip r:embed="rId28"/>
+                        <a:blip r:embed="rId29"/>
                         <a:stretch/>
                       </pic:blipFill>
                       <pic:spPr bwMode="auto">
-                        <a:xfrm>
+                        <a:xfrm flipH="0" flipV="0">
                           <a:off x="0" y="0"/>
-                          <a:ext cx="5855832" cy="3256704"/>
+                          <a:ext cx="5940424" cy="3013689"/>
                         </a:xfrm>
                         <a:prstGeom prst="rect">
                           <a:avLst/>
@@ -3572,9 +3970,9 @@
                   <v:f eqn="sum @10 21600 0"/>
                 </v:formulas>
               </v:shapetype>
-              <v:shape id="_x0000_i20" o:spid="_x0000_s20" type="#_x0000_t75" style="width:461.09pt;height:256.43pt;mso-wrap-distance-left:0.00pt;mso-wrap-distance-top:0.00pt;mso-wrap-distance-right:0.00pt;mso-wrap-distance-bottom:0.00pt;" stroked="false">
+              <v:shape id="_x0000_i21" o:spid="_x0000_s21" type="#_x0000_t75" style="width:467.75pt;height:237.30pt;mso-wrap-distance-left:0.00pt;mso-wrap-distance-top:0.00pt;mso-wrap-distance-right:0.00pt;mso-wrap-distance-bottom:0.00pt;" stroked="false">
                 <v:path textboxrect="0,0,0,0"/>
-                <v:imagedata r:id="rId28" o:title=""/>
+                <v:imagedata r:id="rId29" o:title=""/>
               </v:shape>
             </w:pict>
           </mc:Fallback>
@@ -3673,17 +4071,28 @@
     </w:p>
     <w:p>
       <w:r>
-        <w:t xml:space="preserve">Asistente: Adiós, ha sido un placer atenderte hoy.</w:t>
-      </w:r>
-      <w:r/>
-    </w:p>
-    <w:p>
+        <w:rPr>
+          <w:b w:val="0"/>
+          <w:bCs w:val="0"/>
+        </w:rPr>
+        <w:t xml:space="preserve">Asistente</w:t>
+      </w:r>
+      <w:r>
+        <w:t xml:space="preserve">: Adiós, ha sido un placer atenderte hoy.</w:t>
+      </w:r>
       <w:r/>
       <w:r/>
     </w:p>
     <w:p>
       <w:r>
-        <w:t xml:space="preserve">Saludos:</w:t>
+        <w:rPr>
+          <w:b/>
+          <w:bCs/>
+        </w:rPr>
+        <w:t xml:space="preserve">Saludos</w:t>
+      </w:r>
+      <w:r>
+        <w:t xml:space="preserve">:</w:t>
       </w:r>
       <w:r/>
     </w:p>
@@ -3719,14 +4128,20 @@
         <w:t xml:space="preserve">5. ¡Saludos! ¿Cómo puedo ser de utilidad hoy?</w:t>
       </w:r>
       <w:r/>
-    </w:p>
-    <w:p>
+      <w:r/>
       <w:r/>
       <w:r/>
     </w:p>
     <w:p>
       <w:r>
-        <w:t xml:space="preserve">Despedidas:</w:t>
+        <w:rPr>
+          <w:b/>
+          <w:bCs/>
+        </w:rPr>
+        <w:t xml:space="preserve">Despedidas</w:t>
+      </w:r>
+      <w:r>
+        <w:t xml:space="preserve">:</w:t>
       </w:r>
       <w:r/>
     </w:p>
@@ -3763,13 +4178,19 @@
     <w:p>
       <w:pPr>
         <w:rPr>
-          <w:ins w:id="0" w:author="claudia" w:date="2023-11-02T00:09:03Z" oouserid="claudia"/>
           <w:highlight w:val="none"/>
         </w:rPr>
       </w:pPr>
       <w:r>
         <w:t xml:space="preserve">5. ¡Adiós! Espero haber sido útil. Si tienes más consultas, estaré aquí para ayudarte.</w:t>
       </w:r>
+      <w:ins w:id="0" w:author="claudia" w:date="2023-11-02T00:09:03Z" oouserid="claudia">
+        <w:r>
+          <w:rPr>
+            <w:highlight w:val="none"/>
+          </w:rPr>
+        </w:r>
+      </w:ins>
       <w:ins w:id="1" w:author="claudia" w:date="2023-11-02T00:09:03Z" oouserid="claudia">
         <w:r>
           <w:rPr>
@@ -3777,20 +4198,11 @@
           </w:rPr>
         </w:r>
       </w:ins>
-      <w:ins w:id="2" w:author="claudia" w:date="2023-11-02T00:09:03Z" oouserid="claudia">
-        <w:r>
-          <w:rPr>
-            <w:highlight w:val="none"/>
-          </w:rPr>
-        </w:r>
-      </w:ins>
-    </w:p>
-    <w:p>
-      <w:pPr>
+      <w:r>
         <w:rPr>
           <w14:ligatures w14:val="none"/>
         </w:rPr>
-      </w:pPr>
+      </w:r>
       <w:r>
         <w:rPr>
           <w14:ligatures w14:val="none"/>
@@ -3803,7 +4215,7 @@
       </w:r>
       <w:r>
         <w:rPr>
-          <w14:ligatures w14:val="none"/>
+          <w:highlight w:val="none"/>
         </w:rPr>
       </w:r>
     </w:p>
@@ -3841,21 +4253,28 @@
         <w:t xml:space="preserve">User: Hello! Assistant: Hello! How can I assist you today? User: Goodbye Assistant: Goodbye, it has been a pleasure serving you today.</w:t>
       </w:r>
       <w:r/>
-    </w:p>
-    <w:p>
       <w:r>
         <w:rPr>
           <w:highlight w:val="none"/>
         </w:rPr>
       </w:r>
       <w:r/>
+      <w:r/>
     </w:p>
     <w:p>
+      <w:r>
+        <w:rPr>
+          <w:b/>
+          <w:bCs/>
+          <w:highlight w:val="none"/>
+        </w:rPr>
+        <w:t xml:space="preserve">Greetings</w:t>
+      </w:r>
       <w:r>
         <w:rPr>
           <w:highlight w:val="none"/>
         </w:rPr>
-        <w:t xml:space="preserve">Greetings:</w:t>
+        <w:t xml:space="preserve">:</w:t>
       </w:r>
       <w:r/>
     </w:p>
@@ -3937,6 +4356,26 @@
           <w:highlight w:val="none"/>
         </w:rPr>
       </w:r>
+      <w:r>
+        <w:rPr>
+          <w:highlight w:val="none"/>
+        </w:rPr>
+      </w:r>
+      <w:r>
+        <w:rPr>
+          <w:highlight w:val="none"/>
+        </w:rPr>
+      </w:r>
+      <w:r>
+        <w:rPr>
+          <w:highlight w:val="none"/>
+        </w:rPr>
+      </w:r>
+      <w:r>
+        <w:rPr>
+          <w:highlight w:val="none"/>
+        </w:rPr>
+      </w:r>
     </w:p>
     <w:p>
       <w:pPr>
@@ -3946,31 +4385,17 @@
       </w:pPr>
       <w:r>
         <w:rPr>
+          <w:b/>
+          <w:bCs/>
           <w:highlight w:val="none"/>
         </w:rPr>
+        <w:t xml:space="preserve">Farewells</w:t>
       </w:r>
       <w:r>
         <w:rPr>
           <w:highlight w:val="none"/>
         </w:rPr>
-      </w:r>
-      <w:r>
-        <w:rPr>
-          <w:highlight w:val="none"/>
-        </w:rPr>
-      </w:r>
-    </w:p>
-    <w:p>
-      <w:pPr>
-        <w:rPr>
-          <w:highlight w:val="none"/>
-        </w:rPr>
-      </w:pPr>
-      <w:r>
-        <w:rPr>
-          <w:highlight w:val="none"/>
-        </w:rPr>
-        <w:t xml:space="preserve">Farewells:</w:t>
+        <w:t xml:space="preserve">:</w:t>
       </w:r>
       <w:r>
         <w:rPr>
@@ -4111,7 +4536,7 @@
         <w:t xml:space="preserve">Si comparamos a Llama 2 con Falcon, como bien se observa en la siguiente fo</w:t>
       </w:r>
       <w:r>
-        <w:t xml:space="preserve">to, en el caso de los modelos de 7Billones de parámetros Llama tiene casi el doble de puntuación en MMLU </w:t>
+        <w:t xml:space="preserve">to, en el caso de los modelos de 7 Billones de parámetros Llama tiene casi el doble de puntuación en MMLU </w:t>
       </w:r>
       <w:r>
         <w:t xml:space="preserve">(Massive Multitask Language Understanding) métrica que se utiliza para medir cuán bien un modelo de lenguaje a gran escala (LLM) comprende el lenguaje </w:t>
@@ -4121,10 +4546,9 @@
       </w:r>
       <w:r>
         <w:t xml:space="preserve">.</w:t>
-      </w:r>
-      <w:r>
         <w:br w:type="page" w:clear="all"/>
       </w:r>
+      <w:r/>
       <w:r/>
     </w:p>
     <w:p>
@@ -4138,9 +4562,9 @@
           <mc:Choice Requires="wpg">
             <w:drawing>
               <wp:inline xmlns:wp="http://schemas.openxmlformats.org/drawingml/2006/wordprocessingDrawing" distT="0" distB="0" distL="0" distR="0">
-                <wp:extent cx="5940425" cy="2398446"/>
+                <wp:extent cx="5940425" cy="2602975"/>
                 <wp:effectExtent l="0" t="0" r="0" b="0"/>
-                <wp:docPr id="22" name=""/>
+                <wp:docPr id="23" name=""/>
                 <wp:cNvGraphicFramePr>
                   <a:graphicFrameLocks xmlns:a="http://schemas.openxmlformats.org/drawingml/2006/main" noChangeAspect="1"/>
                 </wp:cNvGraphicFramePr>
@@ -4148,20 +4572,20 @@
                   <a:graphicData uri="http://schemas.openxmlformats.org/drawingml/2006/picture">
                     <pic:pic xmlns:pic="http://schemas.openxmlformats.org/drawingml/2006/picture">
                       <pic:nvPicPr>
-                        <pic:cNvPr id="2116904939" name=""/>
+                        <pic:cNvPr id="1800524547" name=""/>
                         <pic:cNvPicPr>
                           <a:picLocks noChangeAspect="1"/>
                         </pic:cNvPicPr>
                         <pic:nvPr/>
                       </pic:nvPicPr>
                       <pic:blipFill>
-                        <a:blip r:embed="rId29"/>
+                        <a:blip r:embed="rId30"/>
                         <a:stretch/>
                       </pic:blipFill>
                       <pic:spPr bwMode="auto">
                         <a:xfrm>
                           <a:off x="0" y="0"/>
-                          <a:ext cx="5940423" cy="2398446"/>
+                          <a:ext cx="5940424" cy="2602975"/>
                         </a:xfrm>
                         <a:prstGeom prst="rect">
                           <a:avLst/>
@@ -4191,14 +4615,20 @@
                   <v:f eqn="sum @10 21600 0"/>
                 </v:formulas>
               </v:shapetype>
-              <v:shape id="_x0000_i21" o:spid="_x0000_s21" type="#_x0000_t75" style="width:467.75pt;height:188.85pt;mso-wrap-distance-left:0.00pt;mso-wrap-distance-top:0.00pt;mso-wrap-distance-right:0.00pt;mso-wrap-distance-bottom:0.00pt;" stroked="false">
+              <v:shape id="_x0000_i22" o:spid="_x0000_s22" type="#_x0000_t75" style="width:467.75pt;height:204.96pt;mso-wrap-distance-left:0.00pt;mso-wrap-distance-top:0.00pt;mso-wrap-distance-right:0.00pt;mso-wrap-distance-bottom:0.00pt;" stroked="false">
                 <v:path textboxrect="0,0,0,0"/>
-                <v:imagedata r:id="rId29" o:title=""/>
+                <v:imagedata r:id="rId30" o:title=""/>
               </v:shape>
             </w:pict>
           </mc:Fallback>
         </mc:AlternateContent>
       </w:r>
+      <w:r>
+        <w:rPr>
+          <w:lang w:val="es-MX" w:eastAsia="es-MX"/>
+        </w:rPr>
+      </w:r>
+      <w:r/>
       <w:r/>
     </w:p>
     <w:p>
@@ -4267,9 +4697,9 @@
           <mc:Choice Requires="wpg">
             <w:drawing>
               <wp:inline xmlns:wp="http://schemas.openxmlformats.org/drawingml/2006/wordprocessingDrawing" distT="0" distB="0" distL="0" distR="0">
-                <wp:extent cx="5940425" cy="1589063"/>
+                <wp:extent cx="5940425" cy="2821263"/>
                 <wp:effectExtent l="0" t="0" r="0" b="0"/>
-                <wp:docPr id="23" name=""/>
+                <wp:docPr id="24" name=""/>
                 <wp:cNvGraphicFramePr>
                   <a:graphicFrameLocks xmlns:a="http://schemas.openxmlformats.org/drawingml/2006/main" noChangeAspect="1"/>
                 </wp:cNvGraphicFramePr>
@@ -4277,20 +4707,20 @@
                   <a:graphicData uri="http://schemas.openxmlformats.org/drawingml/2006/picture">
                     <pic:pic xmlns:pic="http://schemas.openxmlformats.org/drawingml/2006/picture">
                       <pic:nvPicPr>
-                        <pic:cNvPr id="1700835428" name=""/>
+                        <pic:cNvPr id="541434524" name=""/>
                         <pic:cNvPicPr>
                           <a:picLocks noChangeAspect="1"/>
                         </pic:cNvPicPr>
                         <pic:nvPr/>
                       </pic:nvPicPr>
                       <pic:blipFill>
-                        <a:blip r:embed="rId30"/>
+                        <a:blip r:embed="rId31"/>
                         <a:stretch/>
                       </pic:blipFill>
                       <pic:spPr bwMode="auto">
                         <a:xfrm>
                           <a:off x="0" y="0"/>
-                          <a:ext cx="5940423" cy="1589062"/>
+                          <a:ext cx="5940424" cy="2821263"/>
                         </a:xfrm>
                         <a:prstGeom prst="rect">
                           <a:avLst/>
@@ -4320,14 +4750,20 @@
                   <v:f eqn="sum @10 21600 0"/>
                 </v:formulas>
               </v:shapetype>
-              <v:shape id="_x0000_i22" o:spid="_x0000_s22" type="#_x0000_t75" style="width:467.75pt;height:125.12pt;mso-wrap-distance-left:0.00pt;mso-wrap-distance-top:0.00pt;mso-wrap-distance-right:0.00pt;mso-wrap-distance-bottom:0.00pt;" stroked="false">
+              <v:shape id="_x0000_i23" o:spid="_x0000_s23" type="#_x0000_t75" style="width:467.75pt;height:222.15pt;mso-wrap-distance-left:0.00pt;mso-wrap-distance-top:0.00pt;mso-wrap-distance-right:0.00pt;mso-wrap-distance-bottom:0.00pt;" stroked="false">
                 <v:path textboxrect="0,0,0,0"/>
-                <v:imagedata r:id="rId30" o:title=""/>
+                <v:imagedata r:id="rId31" o:title=""/>
               </v:shape>
             </w:pict>
           </mc:Fallback>
         </mc:AlternateContent>
       </w:r>
+      <w:r>
+        <w:rPr>
+          <w:lang w:val="es-MX" w:eastAsia="es-MX"/>
+        </w:rPr>
+      </w:r>
+      <w:r/>
       <w:r/>
     </w:p>
     <w:p>
@@ -4439,6 +4875,7 @@
       </w:r>
       <w:r>
         <w:rPr>
+          <w:rStyle w:val="842"/>
           <w:highlight w:val="none"/>
         </w:rPr>
       </w:r>
@@ -4452,6 +4889,7 @@
     <w:p>
       <w:pPr>
         <w:pStyle w:val="660"/>
+        <w:jc w:val="both"/>
       </w:pPr>
       <w:r>
         <w:t xml:space="preserve">Conclusiones</w:t>
@@ -4459,8 +4897,11 @@
       <w:r/>
     </w:p>
     <w:p>
-      <w:r>
-        <w:t xml:space="preserve">Con la culminación de este trabajo de práctica laboral, se llegan a las siguientes conclusiones:</w:t>
+      <w:pPr>
+        <w:jc w:val="both"/>
+      </w:pPr>
+      <w:r>
+        <w:t xml:space="preserve">Con la culminación de este informe de práctica laboral, se llegan a las siguientes conclusiones:</w:t>
       </w:r>
       <w:r/>
     </w:p>
@@ -4471,9 +4912,10 @@
           <w:ilvl w:val="0"/>
           <w:numId w:val="3"/>
         </w:numPr>
+        <w:jc w:val="both"/>
       </w:pPr>
       <w:r>
-        <w:t xml:space="preserve">Se definieron las historias de usuario del sistema.</w:t>
+        <w:t xml:space="preserve">Se definieron los requisitos funcionales del sistema.</w:t>
       </w:r>
       <w:r/>
     </w:p>
@@ -4484,6 +4926,28 @@
           <w:ilvl w:val="0"/>
           <w:numId w:val="3"/>
         </w:numPr>
+        <w:jc w:val="both"/>
+      </w:pPr>
+      <w:r>
+        <w:rPr>
+          <w:highlight w:val="none"/>
+        </w:rPr>
+        <w:t xml:space="preserve">Se definió el modelo entidad relación el cual servirá para tener una idea de los modelos de datos que tendrá el sistema y cuales de ellos deben persistir en una base de datos.</w:t>
+      </w:r>
+      <w:r>
+        <w:rPr>
+          <w:highlight w:val="none"/>
+        </w:rPr>
+      </w:r>
+    </w:p>
+    <w:p>
+      <w:pPr>
+        <w:pStyle w:val="840"/>
+        <w:numPr>
+          <w:ilvl w:val="0"/>
+          <w:numId w:val="3"/>
+        </w:numPr>
+        <w:jc w:val="both"/>
       </w:pPr>
       <w:r>
         <w:t xml:space="preserve">Se realizó el proceso de planificación y documentación del software mediante diagramas.</w:t>
@@ -4497,6 +4961,7 @@
           <w:ilvl w:val="0"/>
           <w:numId w:val="3"/>
         </w:numPr>
+        <w:jc w:val="both"/>
       </w:pPr>
       <w:r>
         <w:t xml:space="preserve">Se desarrollo el frontend del Sistema de Gestión de asistentes virtuales.</w:t>
@@ -4510,6 +4975,7 @@
           <w:ilvl w:val="0"/>
           <w:numId w:val="3"/>
         </w:numPr>
+        <w:jc w:val="both"/>
       </w:pPr>
       <w:r>
         <w:t xml:space="preserve">Se defninió el flujo que va a tener el algoritmo de generación de preguntas y respuestas con Llama 2.</w:t>

</xml_diff>